<commit_message>
Added additional CLI args for template
</commit_message>
<xml_diff>
--- a/template_B1TD_report.docx
+++ b/template_B1TD_report.docx
@@ -165,7 +165,7 @@
           <w:noProof/>
         </w:rPr>
         <mc:AlternateContent>
-          <mc:Choice Requires="wpg">
+          <mc:Choice Requires="wps">
             <w:drawing>
               <wp:anchor distT="0" distB="0" distL="114300" distR="114300" simplePos="0" relativeHeight="251659264" behindDoc="0" locked="0" layoutInCell="1" hidden="0" allowOverlap="1" wp14:anchorId="2BE71595" wp14:editId="5B33B079">
                 <wp:simplePos x="0" y="0"/>
@@ -210,13 +210,19 @@
                             <w:pPr>
                               <w:spacing w:line="275" w:lineRule="auto"/>
                               <w:textDirection w:val="btLr"/>
+                              <w:rPr>
+                                <w:color w:val="1F497D" w:themeColor="text2"/>
+                                <w:sz w:val="22"/>
+                                <w:szCs w:val="22"/>
+                              </w:rPr>
                             </w:pPr>
                             <w:proofErr w:type="gramStart"/>
                             <w:r>
                               <w:rPr>
                                 <w:b/>
-                                <w:color w:val="92D050"/>
-                                <w:sz w:val="22"/>
+                                <w:color w:val="1F497D" w:themeColor="text2"/>
+                                <w:sz w:val="32"/>
+                                <w:szCs w:val="22"/>
                               </w:rPr>
                               <w:t xml:space="preserve">{{ </w:t>
                             </w:r>
@@ -224,8 +230,9 @@
                             <w:r>
                               <w:rPr>
                                 <w:b/>
-                                <w:color w:val="92D050"/>
-                                <w:sz w:val="22"/>
+                                <w:color w:val="1F497D" w:themeColor="text2"/>
+                                <w:sz w:val="32"/>
+                                <w:szCs w:val="22"/>
                               </w:rPr>
                               <w:t>doc</w:t>
                             </w:r>
@@ -233,8 +240,9 @@
                             <w:r>
                               <w:rPr>
                                 <w:b/>
-                                <w:color w:val="92D050"/>
-                                <w:sz w:val="22"/>
+                                <w:color w:val="1F497D" w:themeColor="text2"/>
+                                <w:sz w:val="32"/>
+                                <w:szCs w:val="22"/>
                               </w:rPr>
                               <w:t>_title</w:t>
                             </w:r>
@@ -242,31 +250,9 @@
                             <w:r>
                               <w:rPr>
                                 <w:b/>
-                                <w:color w:val="92D050"/>
-                                <w:sz w:val="22"/>
-                              </w:rPr>
-                              <w:t xml:space="preserve"> }}</w:t>
-                            </w:r>
-                          </w:p>
-                          <w:p>
-                            <w:pPr>
-                              <w:spacing w:line="275" w:lineRule="auto"/>
-                              <w:ind w:right="-86"/>
-                              <w:textDirection w:val="btLr"/>
-                            </w:pPr>
-                            <w:proofErr w:type="gramStart"/>
-                            <w:r>
-                              <w:rPr>
-                                <w:color w:val="FFFFFF"/>
-                                <w:sz w:val="60"/>
-                              </w:rPr>
-                              <w:t>{{ customer</w:t>
-                            </w:r>
-                            <w:proofErr w:type="gramEnd"/>
-                            <w:r>
-                              <w:rPr>
-                                <w:color w:val="FFFFFF"/>
-                                <w:sz w:val="60"/>
+                                <w:color w:val="1F497D" w:themeColor="text2"/>
+                                <w:sz w:val="32"/>
+                                <w:szCs w:val="22"/>
                               </w:rPr>
                               <w:t xml:space="preserve"> }}</w:t>
                             </w:r>
@@ -279,10 +265,65 @@
                             </w:pPr>
                             <w:r>
                               <w:rPr>
-                                <w:color w:val="FFFFFF"/>
-                                <w:sz w:val="36"/>
+                                <w:color w:val="1F497D" w:themeColor="text2"/>
+                                <w:sz w:val="60"/>
                               </w:rPr>
-                              <w:t>Version 1.0</w:t>
+                              <w:t xml:space="preserve">{{ customer </w:t>
+                            </w:r>
+                            <w:r>
+                              <w:rPr>
+                                <w:color w:val="1F497D" w:themeColor="text2"/>
+                                <w:sz w:val="60"/>
+                              </w:rPr>
+                              <w:t>}}</w:t>
+                            </w:r>
+                          </w:p>
+                          <w:p>
+                            <w:pPr>
+                              <w:spacing w:line="275" w:lineRule="auto"/>
+                              <w:ind w:right="-86"/>
+                              <w:textDirection w:val="btLr"/>
+                              <w:rPr>
+                                <w:color w:val="1F497D" w:themeColor="text2"/>
+                                <w:sz w:val="16"/>
+                                <w:szCs w:val="16"/>
+                              </w:rPr>
+                            </w:pPr>
+                            <w:proofErr w:type="gramStart"/>
+                            <w:r>
+                              <w:rPr>
+                                <w:color w:val="1F497D" w:themeColor="text2"/>
+                                <w:sz w:val="28"/>
+                                <w:szCs w:val="16"/>
+                              </w:rPr>
+                              <w:t xml:space="preserve">{{ </w:t>
+                            </w:r>
+                            <w:proofErr w:type="spellStart"/>
+                            <w:r>
+                              <w:rPr>
+                                <w:color w:val="1F497D" w:themeColor="text2"/>
+                                <w:sz w:val="28"/>
+                                <w:szCs w:val="16"/>
+                              </w:rPr>
+                              <w:t>iso</w:t>
+                            </w:r>
+                            <w:proofErr w:type="gramEnd"/>
+                            <w:r>
+                              <w:rPr>
+                                <w:color w:val="1F497D" w:themeColor="text2"/>
+                                <w:sz w:val="28"/>
+                                <w:szCs w:val="16"/>
+                              </w:rPr>
+                              <w:t>_date</w:t>
+                            </w:r>
+                            <w:proofErr w:type="spellEnd"/>
+                            <w:r>
+                              <w:rPr>
+                                <w:color w:val="1F497D" w:themeColor="text2"/>
+                                <w:sz w:val="28"/>
+                                <w:szCs w:val="16"/>
+                              </w:rPr>
+                              <w:t xml:space="preserve"> }}</w:t>
                             </w:r>
                           </w:p>
                         </w:txbxContent>
@@ -296,47 +337,136 @@
               </wp:anchor>
             </w:drawing>
           </mc:Choice>
-          <mc:Fallback xmlns:dgm="http://schemas.openxmlformats.org/drawingml/2006/diagram" xmlns:lc="http://schemas.openxmlformats.org/drawingml/2006/lockedCanvas" xmlns:c="http://schemas.openxmlformats.org/drawingml/2006/chart" xmlns:pic="http://schemas.openxmlformats.org/drawingml/2006/picture" xmlns:a="http://schemas.openxmlformats.org/drawingml/2006/main" xmlns:sl="http://schemas.openxmlformats.org/schemaLibrary/2006/main">
-            <w:drawing>
-              <wp:anchor allowOverlap="1" behindDoc="0" distB="0" distT="0" distL="114300" distR="114300" hidden="0" layoutInCell="1" locked="0" relativeHeight="0" simplePos="0">
-                <wp:simplePos x="0" y="0"/>
-                <wp:positionH relativeFrom="column">
-                  <wp:posOffset>-203199</wp:posOffset>
-                </wp:positionH>
-                <wp:positionV relativeFrom="paragraph">
-                  <wp:posOffset>2209800</wp:posOffset>
-                </wp:positionV>
-                <wp:extent cx="5093970" cy="2214607"/>
-                <wp:effectExtent b="0" l="0" r="0" t="0"/>
-                <wp:wrapNone/>
-                <wp:docPr id="15" name="image9.png"/>
-                <a:graphic>
-                  <a:graphicData uri="http://schemas.openxmlformats.org/drawingml/2006/picture">
-                    <pic:pic>
-                      <pic:nvPicPr>
-                        <pic:cNvPr id="0" name="image9.png"/>
-                        <pic:cNvPicPr preferRelativeResize="0"/>
-                      </pic:nvPicPr>
-                      <pic:blipFill>
-                        <a:blip r:embed="rId13"/>
-                        <a:srcRect/>
-                        <a:stretch>
-                          <a:fillRect/>
-                        </a:stretch>
-                      </pic:blipFill>
-                      <pic:spPr>
-                        <a:xfrm>
-                          <a:off x="0" y="0"/>
-                          <a:ext cx="5093970" cy="2214607"/>
-                        </a:xfrm>
-                        <a:prstGeom prst="rect"/>
-                        <a:ln/>
-                      </pic:spPr>
-                    </pic:pic>
-                  </a:graphicData>
-                </a:graphic>
-              </wp:anchor>
-            </w:drawing>
+          <mc:Fallback>
+            <w:pict>
+              <v:rect w14:anchorId="2BE71595" id="Rectangle 15" o:spid="_x0000_s1027" style="position:absolute;left:0;text-align:left;margin-left:-16pt;margin-top:174pt;width:401.1pt;height:174.4pt;z-index:251659264;visibility:visible;mso-wrap-style:square;mso-wrap-distance-left:9pt;mso-wrap-distance-top:0;mso-wrap-distance-right:9pt;mso-wrap-distance-bottom:0;mso-position-horizontal:absolute;mso-position-horizontal-relative:text;mso-position-vertical:absolute;mso-position-vertical-relative:text;v-text-anchor:top" o:gfxdata="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" filled="f" stroked="f">
+                <v:shadow on="t" color="black" opacity="8994f" origin="-.5,.5" offset="0,0"/>
+                <v:textbox inset="2.53958mm,1.2694mm,.28611mm,1.2694mm">
+                  <w:txbxContent>
+                    <w:p>
+                      <w:pPr>
+                        <w:spacing w:line="275" w:lineRule="auto"/>
+                        <w:textDirection w:val="btLr"/>
+                        <w:rPr>
+                          <w:color w:val="1F497D" w:themeColor="text2"/>
+                          <w:sz w:val="22"/>
+                          <w:szCs w:val="22"/>
+                        </w:rPr>
+                      </w:pPr>
+                      <w:proofErr w:type="gramStart"/>
+                      <w:r>
+                        <w:rPr>
+                          <w:b/>
+                          <w:color w:val="1F497D" w:themeColor="text2"/>
+                          <w:sz w:val="32"/>
+                          <w:szCs w:val="22"/>
+                        </w:rPr>
+                        <w:t xml:space="preserve">{{ </w:t>
+                      </w:r>
+                      <w:proofErr w:type="spellStart"/>
+                      <w:r>
+                        <w:rPr>
+                          <w:b/>
+                          <w:color w:val="1F497D" w:themeColor="text2"/>
+                          <w:sz w:val="32"/>
+                          <w:szCs w:val="22"/>
+                        </w:rPr>
+                        <w:t>doc</w:t>
+                      </w:r>
+                      <w:proofErr w:type="gramEnd"/>
+                      <w:r>
+                        <w:rPr>
+                          <w:b/>
+                          <w:color w:val="1F497D" w:themeColor="text2"/>
+                          <w:sz w:val="32"/>
+                          <w:szCs w:val="22"/>
+                        </w:rPr>
+                        <w:t>_title</w:t>
+                      </w:r>
+                      <w:proofErr w:type="spellEnd"/>
+                      <w:r>
+                        <w:rPr>
+                          <w:b/>
+                          <w:color w:val="1F497D" w:themeColor="text2"/>
+                          <w:sz w:val="32"/>
+                          <w:szCs w:val="22"/>
+                        </w:rPr>
+                        <w:t xml:space="preserve"> }}</w:t>
+                      </w:r>
+                    </w:p>
+                    <w:p>
+                      <w:pPr>
+                        <w:spacing w:line="275" w:lineRule="auto"/>
+                        <w:ind w:right="-86"/>
+                        <w:textDirection w:val="btLr"/>
+                      </w:pPr>
+                      <w:r>
+                        <w:rPr>
+                          <w:color w:val="1F497D" w:themeColor="text2"/>
+                          <w:sz w:val="60"/>
+                        </w:rPr>
+                        <w:t xml:space="preserve">{{ customer </w:t>
+                      </w:r>
+                      <w:r>
+                        <w:rPr>
+                          <w:color w:val="1F497D" w:themeColor="text2"/>
+                          <w:sz w:val="60"/>
+                        </w:rPr>
+                        <w:t>}}</w:t>
+                      </w:r>
+                    </w:p>
+                    <w:p>
+                      <w:pPr>
+                        <w:spacing w:line="275" w:lineRule="auto"/>
+                        <w:ind w:right="-86"/>
+                        <w:textDirection w:val="btLr"/>
+                        <w:rPr>
+                          <w:color w:val="1F497D" w:themeColor="text2"/>
+                          <w:sz w:val="16"/>
+                          <w:szCs w:val="16"/>
+                        </w:rPr>
+                      </w:pPr>
+                      <w:proofErr w:type="gramStart"/>
+                      <w:r>
+                        <w:rPr>
+                          <w:color w:val="1F497D" w:themeColor="text2"/>
+                          <w:sz w:val="28"/>
+                          <w:szCs w:val="16"/>
+                        </w:rPr>
+                        <w:t xml:space="preserve">{{ </w:t>
+                      </w:r>
+                      <w:proofErr w:type="spellStart"/>
+                      <w:r>
+                        <w:rPr>
+                          <w:color w:val="1F497D" w:themeColor="text2"/>
+                          <w:sz w:val="28"/>
+                          <w:szCs w:val="16"/>
+                        </w:rPr>
+                        <w:t>iso</w:t>
+                      </w:r>
+                      <w:proofErr w:type="gramEnd"/>
+                      <w:r>
+                        <w:rPr>
+                          <w:color w:val="1F497D" w:themeColor="text2"/>
+                          <w:sz w:val="28"/>
+                          <w:szCs w:val="16"/>
+                        </w:rPr>
+                        <w:t>_date</w:t>
+                      </w:r>
+                      <w:proofErr w:type="spellEnd"/>
+                      <w:r>
+                        <w:rPr>
+                          <w:color w:val="1F497D" w:themeColor="text2"/>
+                          <w:sz w:val="28"/>
+                          <w:szCs w:val="16"/>
+                        </w:rPr>
+                        <w:t xml:space="preserve"> }}</w:t>
+                      </w:r>
+                    </w:p>
+                  </w:txbxContent>
+                </v:textbox>
+              </v:rect>
+            </w:pict>
           </mc:Fallback>
         </mc:AlternateContent>
       </w:r>
@@ -391,6 +521,7 @@
             <w:spacing w:before="80" w:line="240" w:lineRule="auto"/>
             <w:rPr>
               <w:b/>
+              <w:noProof/>
             </w:rPr>
           </w:pPr>
           <w:r>
@@ -406,6 +537,7 @@
             <w:r>
               <w:rPr>
                 <w:b/>
+                <w:noProof/>
               </w:rPr>
               <w:t>Customer Information</w:t>
             </w:r>
@@ -413,25 +545,43 @@
           <w:r>
             <w:rPr>
               <w:b/>
+              <w:noProof/>
             </w:rPr>
             <w:tab/>
           </w:r>
           <w:r>
+            <w:rPr>
+              <w:noProof/>
+            </w:rPr>
             <w:fldChar w:fldCharType="begin"/>
           </w:r>
           <w:r>
+            <w:rPr>
+              <w:noProof/>
+            </w:rPr>
             <w:instrText xml:space="preserve"> PAGEREF _heading=h.30j0zll \h </w:instrText>
           </w:r>
           <w:r>
+            <w:rPr>
+              <w:noProof/>
+            </w:rPr>
+          </w:r>
+          <w:r>
+            <w:rPr>
+              <w:noProof/>
+            </w:rPr>
             <w:fldChar w:fldCharType="separate"/>
           </w:r>
           <w:r>
             <w:rPr>
-              <w:b/>
-            </w:rPr>
-            <w:t>2</w:t>
-          </w:r>
-          <w:r>
+              <w:noProof/>
+            </w:rPr>
+            <w:t>3</w:t>
+          </w:r>
+          <w:r>
+            <w:rPr>
+              <w:noProof/>
+            </w:rPr>
             <w:fldChar w:fldCharType="end"/>
           </w:r>
         </w:p>
@@ -442,28 +592,57 @@
             </w:tabs>
             <w:spacing w:before="60" w:line="240" w:lineRule="auto"/>
             <w:ind w:left="360"/>
+            <w:rPr>
+              <w:noProof/>
+            </w:rPr>
           </w:pPr>
           <w:hyperlink w:anchor="_heading=h.1fob9te">
             <w:r>
+              <w:rPr>
+                <w:noProof/>
+              </w:rPr>
               <w:t>Customer Contact Information</w:t>
             </w:r>
           </w:hyperlink>
           <w:r>
+            <w:rPr>
+              <w:noProof/>
+            </w:rPr>
             <w:tab/>
           </w:r>
           <w:r>
+            <w:rPr>
+              <w:noProof/>
+            </w:rPr>
             <w:fldChar w:fldCharType="begin"/>
           </w:r>
           <w:r>
+            <w:rPr>
+              <w:noProof/>
+            </w:rPr>
             <w:instrText xml:space="preserve"> PAGEREF _heading=h.1fob9te \h </w:instrText>
           </w:r>
           <w:r>
+            <w:rPr>
+              <w:noProof/>
+            </w:rPr>
+          </w:r>
+          <w:r>
+            <w:rPr>
+              <w:noProof/>
+            </w:rPr>
             <w:fldChar w:fldCharType="separate"/>
           </w:r>
           <w:r>
-            <w:t>2</w:t>
-          </w:r>
-          <w:r>
+            <w:rPr>
+              <w:noProof/>
+            </w:rPr>
+            <w:t>3</w:t>
+          </w:r>
+          <w:r>
+            <w:rPr>
+              <w:noProof/>
+            </w:rPr>
             <w:fldChar w:fldCharType="end"/>
           </w:r>
         </w:p>
@@ -475,12 +654,14 @@
             <w:spacing w:before="200" w:line="240" w:lineRule="auto"/>
             <w:rPr>
               <w:b/>
+              <w:noProof/>
             </w:rPr>
           </w:pPr>
           <w:hyperlink w:anchor="_heading=h.3znysh7">
             <w:r>
               <w:rPr>
                 <w:b/>
+                <w:noProof/>
               </w:rPr>
               <w:t>Executive Summary</w:t>
             </w:r>
@@ -488,25 +669,43 @@
           <w:r>
             <w:rPr>
               <w:b/>
+              <w:noProof/>
             </w:rPr>
             <w:tab/>
           </w:r>
           <w:r>
+            <w:rPr>
+              <w:noProof/>
+            </w:rPr>
             <w:fldChar w:fldCharType="begin"/>
           </w:r>
           <w:r>
+            <w:rPr>
+              <w:noProof/>
+            </w:rPr>
             <w:instrText xml:space="preserve"> PAGEREF _heading=h.3znysh7 \h </w:instrText>
           </w:r>
           <w:r>
+            <w:rPr>
+              <w:noProof/>
+            </w:rPr>
+          </w:r>
+          <w:r>
+            <w:rPr>
+              <w:noProof/>
+            </w:rPr>
             <w:fldChar w:fldCharType="separate"/>
           </w:r>
           <w:r>
             <w:rPr>
-              <w:b/>
-            </w:rPr>
-            <w:t>2</w:t>
-          </w:r>
-          <w:r>
+              <w:noProof/>
+            </w:rPr>
+            <w:t>3</w:t>
+          </w:r>
+          <w:r>
+            <w:rPr>
+              <w:noProof/>
+            </w:rPr>
             <w:fldChar w:fldCharType="end"/>
           </w:r>
         </w:p>
@@ -517,31 +716,57 @@
             </w:tabs>
             <w:spacing w:before="60" w:line="240" w:lineRule="auto"/>
             <w:ind w:left="720"/>
+            <w:rPr>
+              <w:noProof/>
+            </w:rPr>
           </w:pPr>
           <w:hyperlink w:anchor="_heading=h.2et92p0">
             <w:r>
-              <w:t xml:space="preserve">What type of DNS threats </w:t>
-            </w:r>
-            <w:r>
-              <w:t>are in this summary and why?</w:t>
+              <w:rPr>
+                <w:noProof/>
+              </w:rPr>
+              <w:t>What type of DNS threats are in this summary and why?</w:t>
             </w:r>
           </w:hyperlink>
           <w:r>
+            <w:rPr>
+              <w:noProof/>
+            </w:rPr>
             <w:tab/>
           </w:r>
           <w:r>
+            <w:rPr>
+              <w:noProof/>
+            </w:rPr>
             <w:fldChar w:fldCharType="begin"/>
           </w:r>
           <w:r>
+            <w:rPr>
+              <w:noProof/>
+            </w:rPr>
             <w:instrText xml:space="preserve"> PAGEREF _heading=h.2et92p0 \h </w:instrText>
           </w:r>
           <w:r>
+            <w:rPr>
+              <w:noProof/>
+            </w:rPr>
+          </w:r>
+          <w:r>
+            <w:rPr>
+              <w:noProof/>
+            </w:rPr>
             <w:fldChar w:fldCharType="separate"/>
           </w:r>
           <w:r>
-            <w:t>2</w:t>
-          </w:r>
-          <w:r>
+            <w:rPr>
+              <w:noProof/>
+            </w:rPr>
+            <w:t>3</w:t>
+          </w:r>
+          <w:r>
+            <w:rPr>
+              <w:noProof/>
+            </w:rPr>
             <w:fldChar w:fldCharType="end"/>
           </w:r>
         </w:p>
@@ -552,28 +777,57 @@
             </w:tabs>
             <w:spacing w:before="60" w:line="240" w:lineRule="auto"/>
             <w:ind w:left="360"/>
+            <w:rPr>
+              <w:noProof/>
+            </w:rPr>
           </w:pPr>
           <w:hyperlink w:anchor="_heading=h.tyjcwt">
             <w:r>
+              <w:rPr>
+                <w:noProof/>
+              </w:rPr>
               <w:t>Observed events</w:t>
             </w:r>
           </w:hyperlink>
           <w:r>
+            <w:rPr>
+              <w:noProof/>
+            </w:rPr>
             <w:tab/>
           </w:r>
           <w:r>
+            <w:rPr>
+              <w:noProof/>
+            </w:rPr>
             <w:fldChar w:fldCharType="begin"/>
           </w:r>
           <w:r>
+            <w:rPr>
+              <w:noProof/>
+            </w:rPr>
             <w:instrText xml:space="preserve"> PAGEREF _heading=h.tyjcwt \h </w:instrText>
           </w:r>
           <w:r>
+            <w:rPr>
+              <w:noProof/>
+            </w:rPr>
+          </w:r>
+          <w:r>
+            <w:rPr>
+              <w:noProof/>
+            </w:rPr>
             <w:fldChar w:fldCharType="separate"/>
           </w:r>
           <w:r>
-            <w:t>3</w:t>
-          </w:r>
-          <w:r>
+            <w:rPr>
+              <w:noProof/>
+            </w:rPr>
+            <w:t>4</w:t>
+          </w:r>
+          <w:r>
+            <w:rPr>
+              <w:noProof/>
+            </w:rPr>
             <w:fldChar w:fldCharType="end"/>
           </w:r>
         </w:p>
@@ -584,28 +838,57 @@
             </w:tabs>
             <w:spacing w:before="60" w:line="240" w:lineRule="auto"/>
             <w:ind w:left="360"/>
+            <w:rPr>
+              <w:noProof/>
+            </w:rPr>
           </w:pPr>
           <w:hyperlink w:anchor="_heading=h.3dy6vkm">
             <w:r>
+              <w:rPr>
+                <w:noProof/>
+              </w:rPr>
               <w:t>Detailed information about the different categories</w:t>
             </w:r>
           </w:hyperlink>
           <w:r>
+            <w:rPr>
+              <w:noProof/>
+            </w:rPr>
             <w:tab/>
           </w:r>
           <w:r>
+            <w:rPr>
+              <w:noProof/>
+            </w:rPr>
             <w:fldChar w:fldCharType="begin"/>
           </w:r>
           <w:r>
+            <w:rPr>
+              <w:noProof/>
+            </w:rPr>
             <w:instrText xml:space="preserve"> PAGEREF _heading=h.3dy6vkm \h </w:instrText>
           </w:r>
           <w:r>
+            <w:rPr>
+              <w:noProof/>
+            </w:rPr>
+          </w:r>
+          <w:r>
+            <w:rPr>
+              <w:noProof/>
+            </w:rPr>
             <w:fldChar w:fldCharType="separate"/>
           </w:r>
           <w:r>
-            <w:t>3</w:t>
-          </w:r>
-          <w:r>
+            <w:rPr>
+              <w:noProof/>
+            </w:rPr>
+            <w:t>4</w:t>
+          </w:r>
+          <w:r>
+            <w:rPr>
+              <w:noProof/>
+            </w:rPr>
             <w:fldChar w:fldCharType="end"/>
           </w:r>
         </w:p>
@@ -616,28 +899,57 @@
             </w:tabs>
             <w:spacing w:before="60" w:line="240" w:lineRule="auto"/>
             <w:ind w:left="720"/>
+            <w:rPr>
+              <w:noProof/>
+            </w:rPr>
           </w:pPr>
           <w:hyperlink w:anchor="_heading=h.1t3h5sf">
             <w:r>
+              <w:rPr>
+                <w:noProof/>
+              </w:rPr>
               <w:t>Data exfiltration details</w:t>
             </w:r>
           </w:hyperlink>
           <w:r>
+            <w:rPr>
+              <w:noProof/>
+            </w:rPr>
             <w:tab/>
           </w:r>
           <w:r>
+            <w:rPr>
+              <w:noProof/>
+            </w:rPr>
             <w:fldChar w:fldCharType="begin"/>
           </w:r>
           <w:r>
+            <w:rPr>
+              <w:noProof/>
+            </w:rPr>
             <w:instrText xml:space="preserve"> PAGEREF _heading=h.1t3h5sf \h </w:instrText>
           </w:r>
           <w:r>
+            <w:rPr>
+              <w:noProof/>
+            </w:rPr>
+          </w:r>
+          <w:r>
+            <w:rPr>
+              <w:noProof/>
+            </w:rPr>
             <w:fldChar w:fldCharType="separate"/>
           </w:r>
           <w:r>
+            <w:rPr>
+              <w:noProof/>
+            </w:rPr>
             <w:t>4</w:t>
           </w:r>
           <w:r>
+            <w:rPr>
+              <w:noProof/>
+            </w:rPr>
             <w:fldChar w:fldCharType="end"/>
           </w:r>
         </w:p>
@@ -648,28 +960,57 @@
             </w:tabs>
             <w:spacing w:before="60" w:line="240" w:lineRule="auto"/>
             <w:ind w:left="720"/>
+            <w:rPr>
+              <w:noProof/>
+            </w:rPr>
           </w:pPr>
           <w:hyperlink w:anchor="_heading=h.4d34og8">
             <w:r>
+              <w:rPr>
+                <w:noProof/>
+              </w:rPr>
               <w:t>Categories</w:t>
             </w:r>
           </w:hyperlink>
           <w:r>
+            <w:rPr>
+              <w:noProof/>
+            </w:rPr>
             <w:tab/>
           </w:r>
           <w:r>
+            <w:rPr>
+              <w:noProof/>
+            </w:rPr>
             <w:fldChar w:fldCharType="begin"/>
           </w:r>
           <w:r>
+            <w:rPr>
+              <w:noProof/>
+            </w:rPr>
             <w:instrText xml:space="preserve"> PAGEREF _heading=h.4d34og8 \h </w:instrText>
           </w:r>
           <w:r>
+            <w:rPr>
+              <w:noProof/>
+            </w:rPr>
+          </w:r>
+          <w:r>
+            <w:rPr>
+              <w:noProof/>
+            </w:rPr>
             <w:fldChar w:fldCharType="separate"/>
           </w:r>
           <w:r>
-            <w:t>4</w:t>
-          </w:r>
-          <w:r>
+            <w:rPr>
+              <w:noProof/>
+            </w:rPr>
+            <w:t>5</w:t>
+          </w:r>
+          <w:r>
+            <w:rPr>
+              <w:noProof/>
+            </w:rPr>
             <w:fldChar w:fldCharType="end"/>
           </w:r>
         </w:p>
@@ -680,28 +1021,57 @@
             </w:tabs>
             <w:spacing w:before="60" w:line="240" w:lineRule="auto"/>
             <w:ind w:left="720"/>
+            <w:rPr>
+              <w:noProof/>
+            </w:rPr>
           </w:pPr>
           <w:hyperlink w:anchor="_heading=h.2s8eyo1">
             <w:r>
+              <w:rPr>
+                <w:noProof/>
+              </w:rPr>
               <w:t>Malware &amp; Ransomware Details</w:t>
             </w:r>
           </w:hyperlink>
           <w:r>
+            <w:rPr>
+              <w:noProof/>
+            </w:rPr>
             <w:tab/>
           </w:r>
           <w:r>
+            <w:rPr>
+              <w:noProof/>
+            </w:rPr>
             <w:fldChar w:fldCharType="begin"/>
           </w:r>
           <w:r>
+            <w:rPr>
+              <w:noProof/>
+            </w:rPr>
             <w:instrText xml:space="preserve"> PAGEREF _heading=h.2s8eyo1 \h </w:instrText>
           </w:r>
           <w:r>
+            <w:rPr>
+              <w:noProof/>
+            </w:rPr>
+          </w:r>
+          <w:r>
+            <w:rPr>
+              <w:noProof/>
+            </w:rPr>
             <w:fldChar w:fldCharType="separate"/>
           </w:r>
           <w:r>
-            <w:t>4</w:t>
-          </w:r>
-          <w:r>
+            <w:rPr>
+              <w:noProof/>
+            </w:rPr>
+            <w:t>5</w:t>
+          </w:r>
+          <w:r>
+            <w:rPr>
+              <w:noProof/>
+            </w:rPr>
             <w:fldChar w:fldCharType="end"/>
           </w:r>
         </w:p>
@@ -712,28 +1082,57 @@
             </w:tabs>
             <w:spacing w:before="60" w:line="240" w:lineRule="auto"/>
             <w:ind w:left="720"/>
+            <w:rPr>
+              <w:noProof/>
+            </w:rPr>
           </w:pPr>
           <w:hyperlink w:anchor="_heading=h.17dp8vu">
             <w:r>
+              <w:rPr>
+                <w:noProof/>
+              </w:rPr>
               <w:t>DoH events</w:t>
             </w:r>
           </w:hyperlink>
           <w:r>
+            <w:rPr>
+              <w:noProof/>
+            </w:rPr>
             <w:tab/>
           </w:r>
           <w:r>
+            <w:rPr>
+              <w:noProof/>
+            </w:rPr>
             <w:fldChar w:fldCharType="begin"/>
           </w:r>
           <w:r>
+            <w:rPr>
+              <w:noProof/>
+            </w:rPr>
             <w:instrText xml:space="preserve"> PAGEREF _heading=h.17dp8vu \h </w:instrText>
           </w:r>
           <w:r>
+            <w:rPr>
+              <w:noProof/>
+            </w:rPr>
+          </w:r>
+          <w:r>
+            <w:rPr>
+              <w:noProof/>
+            </w:rPr>
             <w:fldChar w:fldCharType="separate"/>
           </w:r>
           <w:r>
+            <w:rPr>
+              <w:noProof/>
+            </w:rPr>
             <w:t>5</w:t>
           </w:r>
           <w:r>
+            <w:rPr>
+              <w:noProof/>
+            </w:rPr>
             <w:fldChar w:fldCharType="end"/>
           </w:r>
         </w:p>
@@ -744,28 +1143,57 @@
             </w:tabs>
             <w:spacing w:before="60" w:line="240" w:lineRule="auto"/>
             <w:ind w:left="360"/>
+            <w:rPr>
+              <w:noProof/>
+            </w:rPr>
           </w:pPr>
           <w:hyperlink w:anchor="_heading=h.3rdcrjn">
             <w:r>
+              <w:rPr>
+                <w:noProof/>
+              </w:rPr>
               <w:t>Recommended Actions</w:t>
             </w:r>
           </w:hyperlink>
           <w:r>
+            <w:rPr>
+              <w:noProof/>
+            </w:rPr>
             <w:tab/>
           </w:r>
           <w:r>
+            <w:rPr>
+              <w:noProof/>
+            </w:rPr>
             <w:fldChar w:fldCharType="begin"/>
           </w:r>
           <w:r>
+            <w:rPr>
+              <w:noProof/>
+            </w:rPr>
             <w:instrText xml:space="preserve"> PAGEREF _heading=h.3rdcrjn \h </w:instrText>
           </w:r>
           <w:r>
+            <w:rPr>
+              <w:noProof/>
+            </w:rPr>
+          </w:r>
+          <w:r>
+            <w:rPr>
+              <w:noProof/>
+            </w:rPr>
             <w:fldChar w:fldCharType="separate"/>
           </w:r>
           <w:r>
-            <w:t>5</w:t>
-          </w:r>
-          <w:r>
+            <w:rPr>
+              <w:noProof/>
+            </w:rPr>
+            <w:t>6</w:t>
+          </w:r>
+          <w:r>
+            <w:rPr>
+              <w:noProof/>
+            </w:rPr>
             <w:fldChar w:fldCharType="end"/>
           </w:r>
         </w:p>
@@ -776,28 +1204,57 @@
             </w:tabs>
             <w:spacing w:before="60" w:line="240" w:lineRule="auto"/>
             <w:ind w:left="360"/>
+            <w:rPr>
+              <w:noProof/>
+            </w:rPr>
           </w:pPr>
           <w:hyperlink w:anchor="_heading=h.26in1rg">
             <w:r>
+              <w:rPr>
+                <w:noProof/>
+              </w:rPr>
               <w:t>Addendum</w:t>
             </w:r>
           </w:hyperlink>
           <w:r>
+            <w:rPr>
+              <w:noProof/>
+            </w:rPr>
             <w:tab/>
           </w:r>
           <w:r>
+            <w:rPr>
+              <w:noProof/>
+            </w:rPr>
             <w:fldChar w:fldCharType="begin"/>
           </w:r>
           <w:r>
+            <w:rPr>
+              <w:noProof/>
+            </w:rPr>
             <w:instrText xml:space="preserve"> PAGEREF _heading=h.26in1rg \h </w:instrText>
           </w:r>
           <w:r>
+            <w:rPr>
+              <w:noProof/>
+            </w:rPr>
+          </w:r>
+          <w:r>
+            <w:rPr>
+              <w:noProof/>
+            </w:rPr>
             <w:fldChar w:fldCharType="separate"/>
           </w:r>
           <w:r>
-            <w:t>6</w:t>
-          </w:r>
-          <w:r>
+            <w:rPr>
+              <w:noProof/>
+            </w:rPr>
+            <w:t>7</w:t>
+          </w:r>
+          <w:r>
+            <w:rPr>
+              <w:noProof/>
+            </w:rPr>
             <w:fldChar w:fldCharType="end"/>
           </w:r>
         </w:p>
@@ -808,28 +1265,57 @@
             </w:tabs>
             <w:spacing w:before="60" w:line="240" w:lineRule="auto"/>
             <w:ind w:left="720"/>
+            <w:rPr>
+              <w:noProof/>
+            </w:rPr>
           </w:pPr>
           <w:hyperlink w:anchor="_heading=h.lnxbz9">
             <w:r>
+              <w:rPr>
+                <w:noProof/>
+              </w:rPr>
               <w:t>DNS Reconnaissance</w:t>
             </w:r>
           </w:hyperlink>
           <w:r>
+            <w:rPr>
+              <w:noProof/>
+            </w:rPr>
             <w:tab/>
           </w:r>
           <w:r>
+            <w:rPr>
+              <w:noProof/>
+            </w:rPr>
             <w:fldChar w:fldCharType="begin"/>
           </w:r>
           <w:r>
+            <w:rPr>
+              <w:noProof/>
+            </w:rPr>
             <w:instrText xml:space="preserve"> PAGEREF _heading=h.lnxbz9 \h </w:instrText>
           </w:r>
           <w:r>
+            <w:rPr>
+              <w:noProof/>
+            </w:rPr>
+          </w:r>
+          <w:r>
+            <w:rPr>
+              <w:noProof/>
+            </w:rPr>
             <w:fldChar w:fldCharType="separate"/>
           </w:r>
           <w:r>
-            <w:t>6</w:t>
-          </w:r>
-          <w:r>
+            <w:rPr>
+              <w:noProof/>
+            </w:rPr>
+            <w:t>7</w:t>
+          </w:r>
+          <w:r>
+            <w:rPr>
+              <w:noProof/>
+            </w:rPr>
             <w:fldChar w:fldCharType="end"/>
           </w:r>
         </w:p>
@@ -840,28 +1326,57 @@
             </w:tabs>
             <w:spacing w:before="60" w:line="240" w:lineRule="auto"/>
             <w:ind w:left="720"/>
+            <w:rPr>
+              <w:noProof/>
+            </w:rPr>
           </w:pPr>
           <w:hyperlink w:anchor="_heading=h.35nkun2">
             <w:r>
+              <w:rPr>
+                <w:noProof/>
+              </w:rPr>
               <w:t>Cache Poisoning</w:t>
             </w:r>
           </w:hyperlink>
           <w:r>
+            <w:rPr>
+              <w:noProof/>
+            </w:rPr>
             <w:tab/>
           </w:r>
           <w:r>
+            <w:rPr>
+              <w:noProof/>
+            </w:rPr>
             <w:fldChar w:fldCharType="begin"/>
           </w:r>
           <w:r>
+            <w:rPr>
+              <w:noProof/>
+            </w:rPr>
             <w:instrText xml:space="preserve"> PAGEREF _heading=h.35nkun2 \h </w:instrText>
           </w:r>
           <w:r>
+            <w:rPr>
+              <w:noProof/>
+            </w:rPr>
+          </w:r>
+          <w:r>
+            <w:rPr>
+              <w:noProof/>
+            </w:rPr>
             <w:fldChar w:fldCharType="separate"/>
           </w:r>
           <w:r>
-            <w:t>6</w:t>
-          </w:r>
-          <w:r>
+            <w:rPr>
+              <w:noProof/>
+            </w:rPr>
+            <w:t>7</w:t>
+          </w:r>
+          <w:r>
+            <w:rPr>
+              <w:noProof/>
+            </w:rPr>
             <w:fldChar w:fldCharType="end"/>
           </w:r>
         </w:p>
@@ -872,28 +1387,57 @@
             </w:tabs>
             <w:spacing w:before="60" w:line="240" w:lineRule="auto"/>
             <w:ind w:left="720"/>
+            <w:rPr>
+              <w:noProof/>
+            </w:rPr>
           </w:pPr>
           <w:hyperlink w:anchor="_heading=h.1ksv4uv">
             <w:r>
+              <w:rPr>
+                <w:noProof/>
+              </w:rPr>
               <w:t>Data Exfiltration</w:t>
             </w:r>
           </w:hyperlink>
           <w:r>
+            <w:rPr>
+              <w:noProof/>
+            </w:rPr>
             <w:tab/>
           </w:r>
           <w:r>
+            <w:rPr>
+              <w:noProof/>
+            </w:rPr>
             <w:fldChar w:fldCharType="begin"/>
           </w:r>
           <w:r>
+            <w:rPr>
+              <w:noProof/>
+            </w:rPr>
             <w:instrText xml:space="preserve"> PAGEREF _heading=h.1ksv4uv \h </w:instrText>
           </w:r>
           <w:r>
+            <w:rPr>
+              <w:noProof/>
+            </w:rPr>
+          </w:r>
+          <w:r>
+            <w:rPr>
+              <w:noProof/>
+            </w:rPr>
             <w:fldChar w:fldCharType="separate"/>
           </w:r>
           <w:r>
-            <w:t>6</w:t>
-          </w:r>
-          <w:r>
+            <w:rPr>
+              <w:noProof/>
+            </w:rPr>
+            <w:t>7</w:t>
+          </w:r>
+          <w:r>
+            <w:rPr>
+              <w:noProof/>
+            </w:rPr>
             <w:fldChar w:fldCharType="end"/>
           </w:r>
         </w:p>
@@ -904,28 +1448,57 @@
             </w:tabs>
             <w:spacing w:before="60" w:line="240" w:lineRule="auto"/>
             <w:ind w:left="720"/>
+            <w:rPr>
+              <w:noProof/>
+            </w:rPr>
           </w:pPr>
           <w:hyperlink w:anchor="_heading=h.44sinio">
             <w:r>
+              <w:rPr>
+                <w:noProof/>
+              </w:rPr>
               <w:t>DNS Tunneling</w:t>
             </w:r>
           </w:hyperlink>
           <w:r>
+            <w:rPr>
+              <w:noProof/>
+            </w:rPr>
             <w:tab/>
           </w:r>
           <w:r>
+            <w:rPr>
+              <w:noProof/>
+            </w:rPr>
             <w:fldChar w:fldCharType="begin"/>
           </w:r>
           <w:r>
+            <w:rPr>
+              <w:noProof/>
+            </w:rPr>
             <w:instrText xml:space="preserve"> PAGEREF _heading=h.44sinio \h </w:instrText>
           </w:r>
           <w:r>
+            <w:rPr>
+              <w:noProof/>
+            </w:rPr>
+          </w:r>
+          <w:r>
+            <w:rPr>
+              <w:noProof/>
+            </w:rPr>
             <w:fldChar w:fldCharType="separate"/>
           </w:r>
           <w:r>
-            <w:t>6</w:t>
-          </w:r>
-          <w:r>
+            <w:rPr>
+              <w:noProof/>
+            </w:rPr>
+            <w:t>7</w:t>
+          </w:r>
+          <w:r>
+            <w:rPr>
+              <w:noProof/>
+            </w:rPr>
             <w:fldChar w:fldCharType="end"/>
           </w:r>
         </w:p>
@@ -936,31 +1509,57 @@
             </w:tabs>
             <w:spacing w:before="60" w:line="240" w:lineRule="auto"/>
             <w:ind w:left="720"/>
+            <w:rPr>
+              <w:noProof/>
+            </w:rPr>
           </w:pPr>
           <w:hyperlink w:anchor="_heading=h.2jxsxqh">
             <w:r>
+              <w:rPr>
+                <w:noProof/>
+              </w:rPr>
               <w:t>Volumetric Attacks (DDoS, Amplification)</w:t>
             </w:r>
           </w:hyperlink>
           <w:r>
+            <w:rPr>
+              <w:noProof/>
+            </w:rPr>
             <w:tab/>
           </w:r>
           <w:r>
+            <w:rPr>
+              <w:noProof/>
+            </w:rPr>
             <w:fldChar w:fldCharType="begin"/>
           </w:r>
           <w:r>
-            <w:instrText xml:space="preserve"> PAGEREF _headin</w:instrText>
-          </w:r>
-          <w:r>
-            <w:instrText xml:space="preserve">g=h.2jxsxqh \h </w:instrText>
-          </w:r>
-          <w:r>
+            <w:rPr>
+              <w:noProof/>
+            </w:rPr>
+            <w:instrText xml:space="preserve"> PAGEREF _heading=h.2jxsxqh \h </w:instrText>
+          </w:r>
+          <w:r>
+            <w:rPr>
+              <w:noProof/>
+            </w:rPr>
+          </w:r>
+          <w:r>
+            <w:rPr>
+              <w:noProof/>
+            </w:rPr>
             <w:fldChar w:fldCharType="separate"/>
           </w:r>
           <w:r>
-            <w:t>6</w:t>
-          </w:r>
-          <w:r>
+            <w:rPr>
+              <w:noProof/>
+            </w:rPr>
+            <w:t>7</w:t>
+          </w:r>
+          <w:r>
+            <w:rPr>
+              <w:noProof/>
+            </w:rPr>
             <w:fldChar w:fldCharType="end"/>
           </w:r>
         </w:p>
@@ -974,25 +1573,51 @@
           </w:pPr>
           <w:hyperlink w:anchor="_heading=h.z337ya">
             <w:r>
+              <w:rPr>
+                <w:noProof/>
+              </w:rPr>
               <w:t>Malware Command and Control</w:t>
             </w:r>
           </w:hyperlink>
           <w:r>
+            <w:rPr>
+              <w:noProof/>
+            </w:rPr>
             <w:tab/>
           </w:r>
           <w:r>
+            <w:rPr>
+              <w:noProof/>
+            </w:rPr>
             <w:fldChar w:fldCharType="begin"/>
           </w:r>
           <w:r>
+            <w:rPr>
+              <w:noProof/>
+            </w:rPr>
             <w:instrText xml:space="preserve"> PAGEREF _heading=h.z337ya \h </w:instrText>
           </w:r>
           <w:r>
+            <w:rPr>
+              <w:noProof/>
+            </w:rPr>
+          </w:r>
+          <w:r>
+            <w:rPr>
+              <w:noProof/>
+            </w:rPr>
             <w:fldChar w:fldCharType="separate"/>
           </w:r>
           <w:r>
-            <w:t>7</w:t>
-          </w:r>
-          <w:r>
+            <w:rPr>
+              <w:noProof/>
+            </w:rPr>
+            <w:t>8</w:t>
+          </w:r>
+          <w:r>
+            <w:rPr>
+              <w:noProof/>
+            </w:rPr>
             <w:fldChar w:fldCharType="end"/>
           </w:r>
           <w:r>
@@ -1272,10 +1897,7 @@
     </w:p>
     <w:p>
       <w:r>
-        <w:t>This document provides a summary for your review. It calls out specific events that have been observed in your environment during the evaluation period and should serve as a launchpad to investigate gaps and a potential solution. This is not a complete ass</w:t>
-      </w:r>
-      <w:r>
-        <w:t>essment of your security posture. It focuses on the DNS specific vulnerabilities and gaps that may exist.</w:t>
+        <w:t>This document provides a summary for your review. It calls out specific events that have been observed in your environment during the evaluation period and should serve as a launchpad to investigate gaps and a potential solution. This is not a complete assessment of your security posture. It focuses on the DNS specific vulnerabilities and gaps that may exist.</w:t>
       </w:r>
     </w:p>
     <w:p>
@@ -1300,10 +1922,7 @@
     </w:p>
     <w:p>
       <w:r>
-        <w:t>Why the focus on DNS you may ask? A recent Forrester paper [reference – bibliography] highlights the fact that 91% of malware uses</w:t>
-      </w:r>
-      <w:r>
-        <w:t xml:space="preserve"> DNS in various phases/stages of the attack.</w:t>
+        <w:t>Why the focus on DNS you may ask? A recent Forrester paper [reference – bibliography] highlights the fact that 91% of malware uses DNS in various phases/stages of the attack.</w:t>
       </w:r>
     </w:p>
     <w:p>
@@ -1337,13 +1956,7 @@
         </w:rPr>
       </w:pPr>
       <w:r>
-        <w:t>Thi</w:t>
-      </w:r>
-      <w:r>
-        <w:t>s has become a big enough problem that the NSA &amp; CISA issued a stark warning [reference – bibliography], that DNS requires a strategic approach, labeled PDNS or Protective DNS. In their estimation, 90% of breaches could have been prevented by disrupting th</w:t>
-      </w:r>
-      <w:r>
-        <w:t>e attack at the DNS level.</w:t>
+        <w:t>This has become a big enough problem that the NSA &amp; CISA issued a stark warning [reference – bibliography], that DNS requires a strategic approach, labeled PDNS or Protective DNS. In their estimation, 90% of breaches could have been prevented by disrupting the attack at the DNS level.</w:t>
       </w:r>
     </w:p>
     <w:p>
@@ -1359,10 +1972,7 @@
     </w:p>
     <w:p>
       <w:r>
-        <w:t>For the purpose of this document, we limit the scope to Command &amp; Control, Data Exfiltration, Ransomware and DNS over HTTP. These constitute the most serious threats to a cust</w:t>
-      </w:r>
-      <w:r>
-        <w:t>omer:</w:t>
+        <w:t>For the purpose of this document, we limit the scope to Command &amp; Control, Data Exfiltration, Ransomware and DNS over HTTP. These constitute the most serious threats to a customer:</w:t>
       </w:r>
     </w:p>
     <w:p>
@@ -1384,10 +1994,7 @@
         <w:t>Ransomware</w:t>
       </w:r>
       <w:r>
-        <w:t>: This has become the method of choice (so it seems) to attack organizations and extract ransom</w:t>
-      </w:r>
-      <w:r>
-        <w:t xml:space="preserve"> from them. As of late, it is not just encrypting machines anymore (demanding a ransom to unlock), but also threatening organizations with the release of confidential data (obtained via data exfiltration).</w:t>
+        <w:t>: This has become the method of choice (so it seems) to attack organizations and extract ransom from them. As of late, it is not just encrypting machines anymore (demanding a ransom to unlock), but also threatening organizations with the release of confidential data (obtained via data exfiltration).</w:t>
       </w:r>
     </w:p>
     <w:p>
@@ -1398,13 +2005,7 @@
         <w:t>Command &amp; Control</w:t>
       </w:r>
       <w:r>
-        <w:t>: Used in both ransomware and dat</w:t>
-      </w:r>
-      <w:r>
-        <w:t>a exfiltration attacks. It’s a critical piece to the attacker’s infrastructure. If communication with Command &amp; Control can be interrupted at the DNS level (when an infected host tries to establish communication) would be the best time to disrupt the attac</w:t>
-      </w:r>
-      <w:r>
-        <w:t>k.</w:t>
+        <w:t>: Used in both ransomware and data exfiltration attacks. It’s a critical piece to the attacker’s infrastructure. If communication with Command &amp; Control can be interrupted at the DNS level (when an infected host tries to establish communication) would be the best time to disrupt the attack.</w:t>
       </w:r>
     </w:p>
     <w:p>
@@ -1511,10 +2112,7 @@
       </w:r>
       <w:proofErr w:type="spellEnd"/>
       <w:r>
-        <w:t xml:space="preserve"> uses TLS. Decryption is expensive and m</w:t>
-      </w:r>
-      <w:r>
-        <w:t>ost traditional network perimeter solutions struggle with.</w:t>
+        <w:t xml:space="preserve"> uses TLS. Decryption is expensive and most traditional network perimeter solutions struggle with.</w:t>
       </w:r>
     </w:p>
     <w:p>
@@ -1576,10 +2174,7 @@
         <w:t xml:space="preserve"> }}</w:t>
       </w:r>
       <w:r>
-        <w:t xml:space="preserve"> events with a HIGH threat - and HIGH confidence level wer</w:t>
-      </w:r>
-      <w:r>
-        <w:t>e recorded during the evaluation period.</w:t>
+        <w:t xml:space="preserve"> events with a HIGH threat - and HIGH confidence level were recorded during the evaluation period.</w:t>
       </w:r>
     </w:p>
     <w:p>
@@ -1984,17 +2579,7 @@
           <w:sz w:val="21"/>
           <w:szCs w:val="21"/>
         </w:rPr>
-        <w:t>: Depending on how the DNS queries were forwarded you may see the actual private source IP of the host (if B1DDI/DFP or an agent was used) or you may see the same public WAN IP address (if the events were forwarded to the B1TD Anycast IPs using the Externa</w:t>
-      </w:r>
-      <w:r>
-        <w:rPr>
-          <w:rFonts w:ascii="Calibri" w:eastAsia="Calibri" w:hAnsi="Calibri" w:cs="Calibri"/>
-          <w:i/>
-          <w:color w:val="000000"/>
-          <w:sz w:val="21"/>
-          <w:szCs w:val="21"/>
-        </w:rPr>
-        <w:t>l Network method)</w:t>
+        <w:t>: Depending on how the DNS queries were forwarded you may see the actual private source IP of the host (if B1DDI/DFP or an agent was used) or you may see the same public WAN IP address (if the events were forwarded to the B1TD Anycast IPs using the External Network method)</w:t>
       </w:r>
     </w:p>
     <w:p>
@@ -2082,17 +2667,7 @@
           <w:sz w:val="21"/>
           <w:szCs w:val="21"/>
         </w:rPr>
-        <w:t xml:space="preserve">). </w:t>
-      </w:r>
-      <w:r>
-        <w:rPr>
-          <w:rFonts w:ascii="Calibri" w:eastAsia="Calibri" w:hAnsi="Calibri" w:cs="Calibri"/>
-          <w:i/>
-          <w:color w:val="000000"/>
-          <w:sz w:val="21"/>
-          <w:szCs w:val="21"/>
-        </w:rPr>
-        <w:t>However, that level of integration typically exceeds the scope of an eval.</w:t>
+        <w:t>). However, that level of integration typically exceeds the scope of an eval.</w:t>
       </w:r>
     </w:p>
     <w:p>
@@ -2119,17 +2694,11 @@
         </w:rPr>
       </w:pPr>
       <w:r>
-        <w:t>The following tables lists all the recorded data exfiltration events aggregated by IP address. We chose to aggregate the events by source IP address, becau</w:t>
-      </w:r>
-      <w:r>
-        <w:t xml:space="preserve">se data exfiltration is never a single DNS query. Rather it is a series of events all originating from an infected host(s). It is useful to know the number of events per source </w:t>
+        <w:t xml:space="preserve">The following tables lists all the recorded data exfiltration events aggregated by IP address. We chose to aggregate the events by source IP address, because data exfiltration is never a single DNS query. Rather it is a series of events all originating from an infected host(s). It is useful to know the number of events per source </w:t>
       </w:r>
       <w:r>
         <w:lastRenderedPageBreak/>
-        <w:t>IP address, as it may be an indication of the amount of data being exfiltrated.</w:t>
-      </w:r>
-      <w:r>
-        <w:t xml:space="preserve"> The information is being sorted by </w:t>
+        <w:t xml:space="preserve">IP address, as it may be an indication of the amount of data being exfiltrated. The information is being sorted by </w:t>
       </w:r>
     </w:p>
     <w:tbl>
@@ -2405,10 +2974,7 @@
       </w:r>
       <w:proofErr w:type="spellStart"/>
       <w:r>
-        <w:t>s</w:t>
-      </w:r>
-      <w:r>
-        <w:t>ub_bucket</w:t>
+        <w:t>sub_bucket</w:t>
       </w:r>
       <w:proofErr w:type="spellEnd"/>
       <w:r>
@@ -2497,10 +3063,7 @@
       </w:r>
       <w:proofErr w:type="spellStart"/>
       <w:r>
-        <w:t>d</w:t>
-      </w:r>
-      <w:r>
-        <w:t>ata_mal</w:t>
+        <w:t>data_mal</w:t>
       </w:r>
       <w:r>
         <w:t>ware</w:t>
@@ -2626,8 +3189,14 @@
       </w:pPr>
       <w:bookmarkStart w:id="10" w:name="_heading=h.17dp8vu" w:colFirst="0" w:colLast="0"/>
       <w:bookmarkEnd w:id="10"/>
+    </w:p>
+    <w:p>
+      <w:pPr>
+        <w:pStyle w:val="Heading3"/>
+      </w:pPr>
       <w:proofErr w:type="spellStart"/>
       <w:r>
+        <w:lastRenderedPageBreak/>
         <w:t>DoH</w:t>
       </w:r>
       <w:proofErr w:type="spellEnd"/>
@@ -2645,7 +3214,6 @@
         </w:rPr>
       </w:pPr>
       <w:r>
-        <w:lastRenderedPageBreak/>
         <w:t xml:space="preserve">The following table lists all recorded </w:t>
       </w:r>
       <w:proofErr w:type="spellStart"/>
@@ -2682,10 +3250,7 @@
       <w:proofErr w:type="spellEnd"/>
       <w:proofErr w:type="gramEnd"/>
       <w:r>
-        <w:t xml:space="preserve"> is entered into the mix unbeknownst to the client. As </w:t>
-      </w:r>
-      <w:r>
-        <w:t xml:space="preserve">of late Apple products started using </w:t>
+        <w:t xml:space="preserve"> is entered into the mix unbeknownst to the client. As of late Apple products started using </w:t>
       </w:r>
       <w:proofErr w:type="spellStart"/>
       <w:r>
@@ -2896,6 +3461,11 @@
       </w:pPr>
       <w:bookmarkStart w:id="11" w:name="_heading=h.3rdcrjn" w:colFirst="0" w:colLast="0"/>
       <w:bookmarkEnd w:id="11"/>
+    </w:p>
+    <w:p>
+      <w:pPr>
+        <w:pStyle w:val="Heading2"/>
+      </w:pPr>
       <w:r>
         <w:t>Recommended Actions</w:t>
       </w:r>
@@ -2923,11 +3493,10 @@
       </w:r>
       <w:proofErr w:type="gramEnd"/>
       <w:r>
-        <w:t xml:space="preserve"> using the information to help security operations to be more efficient is the key</w:t>
-      </w:r>
-      <w:r>
-        <w:t xml:space="preserve"> to deriving value. Following the NIST framework, there are 4 areas, this type of information can be used.</w:t>
-      </w:r>
+        <w:t xml:space="preserve"> using the information to help security operations to be more efficient is the key to deriving value. Following the NIST framework, there are 4 areas, this type of information can be used.</w:t>
+      </w:r>
+    </w:p>
+    <w:p>
       <w:r>
         <w:br/>
       </w:r>
@@ -3902,19 +4471,7 @@
         <w:rPr>
           <w:color w:val="000000"/>
         </w:rPr>
-        <w:t>There are many methods of attacking a DNS infrastructure to either learn information abo</w:t>
-      </w:r>
-      <w:r>
-        <w:rPr>
-          <w:color w:val="000000"/>
-        </w:rPr>
-        <w:t>ut a network infrastructure for a later attack; to disrupt, overwhelm, and shut down network services and accessibility; to exfiltrate sensitive data; or even utilize DNS infrastructure from one organization to launch an attack against a third-party entity</w:t>
-      </w:r>
-      <w:r>
-        <w:rPr>
-          <w:color w:val="000000"/>
-        </w:rPr>
-        <w:t>. While not completely comprehensive, below is the most common types of DNS threats that are typically leveraged against an environment.</w:t>
+        <w:t>There are many methods of attacking a DNS infrastructure to either learn information about a network infrastructure for a later attack; to disrupt, overwhelm, and shut down network services and accessibility; to exfiltrate sensitive data; or even utilize DNS infrastructure from one organization to launch an attack against a third-party entity. While not completely comprehensive, below is the most common types of DNS threats that are typically leveraged against an environment.</w:t>
       </w:r>
     </w:p>
     <w:p>
@@ -3967,25 +4524,7 @@
         <w:rPr>
           <w:color w:val="000000"/>
         </w:rPr>
-        <w:t xml:space="preserve"> is part of the initial information gathering stage and part of penetration test</w:t>
-      </w:r>
-      <w:r>
-        <w:rPr>
-          <w:color w:val="000000"/>
-        </w:rPr>
-        <w:t>ing that a malicious actor will engage in, to obtain information regarding the DNS servers and the DNS records. This information is often publicly accessible and provides better understanding about an organization's network infrastructure. Typically, unrec</w:t>
-      </w:r>
-      <w:r>
-        <w:rPr>
-          <w:color w:val="000000"/>
-        </w:rPr>
-        <w:t>ognized and unmonitored, there are multiple methods of DNS reconnaissance that are attempted with varying degrees of success, including zone transfers, brute force record resolution, reverse lookup of PTR records, DNS record cache snooping, and zone walkin</w:t>
-      </w:r>
-      <w:r>
-        <w:rPr>
-          <w:color w:val="000000"/>
-        </w:rPr>
-        <w:t>g of improperly configured zones. Information obtained through DNS reconnaissance can help the bad actor map network hosts by enumerating the contents of a zone.</w:t>
+        <w:t xml:space="preserve"> is part of the initial information gathering stage and part of penetration testing that a malicious actor will engage in, to obtain information regarding the DNS servers and the DNS records. This information is often publicly accessible and provides better understanding about an organization's network infrastructure. Typically, unrecognized and unmonitored, there are multiple methods of DNS reconnaissance that are attempted with varying degrees of success, including zone transfers, brute force record resolution, reverse lookup of PTR records, DNS record cache snooping, and zone walking of improperly configured zones. Information obtained through DNS reconnaissance can help the bad actor map network hosts by enumerating the contents of a zone.</w:t>
       </w:r>
     </w:p>
     <w:p>
@@ -4026,39 +4565,21 @@
         <w:rPr>
           <w:color w:val="000000"/>
         </w:rPr>
-        <w:t xml:space="preserve"> or DNS spoofing is a type of attack that diverts traffic </w:t>
-      </w:r>
+        <w:t xml:space="preserve"> or DNS spoofing is a type of attack that diverts traffic away from legitimate servers and towards fake or spoofed ones. DNS cache poisoning, as the name implies, introduces an invalid or compromised IP address as part of the local cache table of a device and reroutes traffic away from authoritative DNS servers. More sophisticated DNS cache poisoning attacks stand up proxy websites and domains that look </w:t>
+      </w:r>
+      <w:proofErr w:type="gramStart"/>
       <w:r>
         <w:rPr>
           <w:color w:val="000000"/>
         </w:rPr>
-        <w:t xml:space="preserve">away from legitimate servers and towards fake or spoofed ones. DNS cache poisoning, as the name implies, introduces an invalid or compromised IP address as part of the local cache table of a device and reroutes traffic away from authoritative DNS servers. </w:t>
-      </w:r>
+        <w:t>similar to</w:t>
+      </w:r>
+      <w:proofErr w:type="gramEnd"/>
       <w:r>
         <w:rPr>
           <w:color w:val="000000"/>
         </w:rPr>
-        <w:t xml:space="preserve">More sophisticated DNS cache poisoning attacks stand up proxy websites and domains that look </w:t>
-      </w:r>
-      <w:proofErr w:type="gramStart"/>
-      <w:r>
-        <w:rPr>
-          <w:color w:val="000000"/>
-        </w:rPr>
-        <w:t>similar to</w:t>
-      </w:r>
-      <w:proofErr w:type="gramEnd"/>
-      <w:r>
-        <w:rPr>
-          <w:color w:val="000000"/>
-        </w:rPr>
-        <w:t xml:space="preserve"> the legitimate site in an attempt to trick a user into providing personal information, usernames, and passwords or to cause them to click on an invalid </w:t>
-      </w:r>
-      <w:r>
-        <w:rPr>
-          <w:color w:val="000000"/>
-        </w:rPr>
-        <w:t>link in order to infect the end host.</w:t>
+        <w:t xml:space="preserve"> the legitimate site in an attempt to trick a user into providing personal information, usernames, and passwords or to cause them to click on an invalid link in order to infect the end host.</w:t>
       </w:r>
     </w:p>
     <w:p>
@@ -4112,19 +4633,7 @@
         <w:rPr>
           <w:color w:val="000000"/>
         </w:rPr>
-        <w:t xml:space="preserve"> is the unauthorized transfer of data from a computer through the DNS protocol. This transfer of data can be manual triggered by someone with physical access to the computer, or automated and carried out through malware across a network. A bad actor will c</w:t>
-      </w:r>
-      <w:r>
-        <w:rPr>
-          <w:color w:val="000000"/>
-        </w:rPr>
-        <w:t>ompromise or infect an endpoint to encode any sensitive data the client has access to, break it into chunks, and send it out masked as legitimate DNS queries, and reassemble this data offsite away from security controls. This method of data exfiltration th</w:t>
-      </w:r>
-      <w:r>
-        <w:rPr>
-          <w:color w:val="000000"/>
-        </w:rPr>
-        <w:t>rough the DNS protocol circumvents next-generation firewalls (NGFWs), IDSs, and IPSs, and other traditional security solutions. </w:t>
+        <w:t xml:space="preserve"> is the unauthorized transfer of data from a computer through the DNS protocol. This transfer of data can be manual triggered by someone with physical access to the computer, or automated and carried out through malware across a network. A bad actor will compromise or infect an endpoint to encode any sensitive data the client has access to, break it into chunks, and send it out masked as legitimate DNS queries, and reassemble this data offsite away from security controls. This method of data exfiltration through the DNS protocol circumvents next-generation firewalls (NGFWs), IDSs, and IPSs, and other traditional security solutions. </w:t>
       </w:r>
     </w:p>
     <w:p>
@@ -4178,19 +4687,7 @@
         <w:rPr>
           <w:color w:val="000000"/>
         </w:rPr>
-        <w:t xml:space="preserve"> is a method of attack that encodes data of other programs or protocols in DNS queries and respons</w:t>
-      </w:r>
-      <w:r>
-        <w:rPr>
-          <w:color w:val="000000"/>
-        </w:rPr>
-        <w:t xml:space="preserve">es. DNS tunneling often includes data payloads that can be added to an attacked DNS server and used to control a remote server and applications. DNS tunneling requires the compromised system to have external network connectivity, as DNS tunneling requires </w:t>
-      </w:r>
-      <w:r>
-        <w:rPr>
-          <w:color w:val="000000"/>
-        </w:rPr>
-        <w:t>access to an internal DNS server with network access. DNS tunneling is often also associated with insider threats, as one of the primary methods of circumventing network and security policy to exfiltrate data to an offsite domain.</w:t>
+        <w:t xml:space="preserve"> is a method of attack that encodes data of other programs or protocols in DNS queries and responses. DNS tunneling often includes data payloads that can be added to an attacked DNS server and used to control a remote server and applications. DNS tunneling requires the compromised system to have external network connectivity, as DNS tunneling requires access to an internal DNS server with network access. DNS tunneling is often also associated with insider threats, as one of the primary methods of circumventing network and security policy to exfiltrate data to an offsite domain.</w:t>
       </w:r>
     </w:p>
     <w:p>
@@ -4213,10 +4710,7 @@
       <w:bookmarkStart w:id="17" w:name="_heading=h.2jxsxqh" w:colFirst="0" w:colLast="0"/>
       <w:bookmarkEnd w:id="17"/>
       <w:r>
-        <w:t>Volumetric Attacks (DDoS</w:t>
-      </w:r>
-      <w:r>
-        <w:t>, Amplification)</w:t>
+        <w:t>Volumetric Attacks (DDoS, Amplification)</w:t>
       </w:r>
     </w:p>
     <w:p>
@@ -4261,19 +4755,7 @@
         <w:rPr>
           <w:color w:val="000000"/>
         </w:rPr>
-        <w:t xml:space="preserve"> disrupt DNS services. By disrupting DNS resolution, a DNS flood attack compromises a website, API, or web application, preventing the ability to respond to legiti</w:t>
-      </w:r>
-      <w:r>
-        <w:rPr>
-          <w:color w:val="000000"/>
-        </w:rPr>
-        <w:t>mate traffic. These types of attacks can be difficult to distinguish from normal heavy traffic because the large volume of traffic often is generated from botnets and is geographically dispersed, to mimic legitimate DNS traffic while overwhelming infrastru</w:t>
-      </w:r>
-      <w:r>
-        <w:rPr>
-          <w:color w:val="000000"/>
-        </w:rPr>
-        <w:t>cture. </w:t>
+        <w:t xml:space="preserve"> disrupt DNS services. By disrupting DNS resolution, a DNS flood attack compromises a website, API, or web application, preventing the ability to respond to legitimate traffic. These types of attacks can be difficult to distinguish from normal heavy traffic because the large volume of traffic often is generated from botnets and is geographically dispersed, to mimic legitimate DNS traffic while overwhelming infrastructure. </w:t>
       </w:r>
     </w:p>
     <w:p>
@@ -4305,13 +4787,7 @@
         <w:rPr>
           <w:color w:val="000000"/>
         </w:rPr>
-        <w:t xml:space="preserve"> attacks are reflection-based volumetric distributed denial-of-service (DDoS) attack in which an attacker leverages the functionality of open DNS resolvers in order to overwhelm a target server or network with an amplified amount </w:t>
-      </w:r>
-      <w:r>
-        <w:rPr>
-          <w:color w:val="000000"/>
-        </w:rPr>
-        <w:t>of traffic, rendering the server and its surrounding infrastructure inaccessible. </w:t>
+        <w:t xml:space="preserve"> attacks are reflection-based volumetric distributed denial-of-service (DDoS) attack in which an attacker leverages the functionality of open DNS resolvers in order to overwhelm a target server or network with an amplified amount of traffic, rendering the server and its surrounding infrastructure inaccessible. </w:t>
       </w:r>
     </w:p>
     <w:p>
@@ -4327,33 +4803,21 @@
           <w:color w:val="000000"/>
         </w:rPr>
         <w:br/>
-        <w:t>DNS Amplification attacks exploit an imbalance in bandwidth consumption between an attacker and the targeted resource (querying TXT records or unsecured zone transfers). By</w:t>
-      </w:r>
+        <w:t xml:space="preserve">DNS Amplification attacks exploit an imbalance in bandwidth consumption between an attacker and the targeted resource (querying TXT records or unsecured zone transfers). By sending small queries, the attacker </w:t>
+      </w:r>
+      <w:proofErr w:type="gramStart"/>
       <w:r>
         <w:rPr>
           <w:color w:val="000000"/>
         </w:rPr>
-        <w:t xml:space="preserve"> sending small queries, the attacker </w:t>
-      </w:r>
-      <w:proofErr w:type="gramStart"/>
+        <w:t>is able to</w:t>
+      </w:r>
+      <w:proofErr w:type="gramEnd"/>
       <w:r>
         <w:rPr>
           <w:color w:val="000000"/>
         </w:rPr>
-        <w:t>is able to</w:t>
-      </w:r>
-      <w:proofErr w:type="gramEnd"/>
-      <w:r>
-        <w:rPr>
-          <w:color w:val="000000"/>
-        </w:rPr>
-        <w:t xml:space="preserve"> trigger large responses, exploiting this disparity cost against the existing architecture. This is magnified across many requests, resulting in a volume of traffic that can disrupt network infrastructure and </w:t>
-      </w:r>
-      <w:r>
-        <w:rPr>
-          <w:color w:val="000000"/>
-        </w:rPr>
-        <w:t>take it offline. By using a botnet to make similar requests, an attacker can both avoid detection, and significantly increase attack traffic against a network.</w:t>
+        <w:t xml:space="preserve"> trigger large responses, exploiting this disparity cost against the existing architecture. This is magnified across many requests, resulting in a volume of traffic that can disrupt network infrastructure and take it offline. By using a botnet to make similar requests, an attacker can both avoid detection, and significantly increase attack traffic against a network.</w:t>
       </w:r>
       <w:r>
         <w:rPr>
@@ -4408,39 +4872,21 @@
         <w:rPr>
           <w:color w:val="000000"/>
         </w:rPr>
-        <w:t xml:space="preserve"> can be achieved b</w:t>
-      </w:r>
+        <w:t xml:space="preserve"> can be achieved by hijacking DNS queries and responding with malicious IP addresses or domains. By using spear phishing attacks to convince users to click on infected links by using typo squatting, look alike domains, domain generating algorithms, dictionary domain generating algorithms names, all are methods to create links or domains that look or sound </w:t>
+      </w:r>
+      <w:proofErr w:type="gramStart"/>
       <w:r>
         <w:rPr>
           <w:color w:val="000000"/>
         </w:rPr>
-        <w:t>y hijacking DNS queries and responding with malicious IP addresses or domains. By using spear phishing attacks to convince users to click on infected links by using typo squatting, look alike domains, domain generating algorithms, dictionary domain generat</w:t>
-      </w:r>
+        <w:t>similar to</w:t>
+      </w:r>
+      <w:proofErr w:type="gramEnd"/>
       <w:r>
         <w:rPr>
           <w:color w:val="000000"/>
         </w:rPr>
-        <w:t xml:space="preserve">ing algorithms names, all are methods to create links or domains that look or sound </w:t>
-      </w:r>
-      <w:proofErr w:type="gramStart"/>
-      <w:r>
-        <w:rPr>
-          <w:color w:val="000000"/>
-        </w:rPr>
-        <w:t>similar to</w:t>
-      </w:r>
-      <w:proofErr w:type="gramEnd"/>
-      <w:r>
-        <w:rPr>
-          <w:color w:val="000000"/>
-        </w:rPr>
-        <w:t xml:space="preserve"> a legitimate site and bypass traditional blacklists. Malware is then installed on the compromised client and communication to the malware command and control ser</w:t>
-      </w:r>
-      <w:r>
-        <w:rPr>
-          <w:color w:val="000000"/>
-        </w:rPr>
-        <w:t>ver is maintained through DNS to perpetuate an attack against an organization.</w:t>
+        <w:t xml:space="preserve"> a legitimate site and bypass traditional blacklists. Malware is then installed on the compromised client and communication to the malware command and control server is maintained through DNS to perpetuate an attack against an organization.</w:t>
       </w:r>
     </w:p>
     <w:p>
@@ -4603,6 +5049,12 @@
     </w:r>
     <w:r>
       <w:fldChar w:fldCharType="separate"/>
+    </w:r>
+    <w:r>
+      <w:rPr>
+        <w:noProof/>
+      </w:rPr>
+      <w:t>1</w:t>
     </w:r>
     <w:r>
       <w:fldChar w:fldCharType="end"/>
@@ -4732,6 +5184,14 @@
         <w:szCs w:val="15"/>
       </w:rPr>
       <w:t xml:space="preserve"> }}</w:t>
+    </w:r>
+    <w:r>
+      <w:rPr>
+        <w:color w:val="999999"/>
+        <w:sz w:val="15"/>
+        <w:szCs w:val="15"/>
+      </w:rPr>
+      <w:t xml:space="preserve"> – Template v0.0.9</w:t>
     </w:r>
   </w:p>
   <w:p>
@@ -5006,14 +5466,7 @@
                               <w:color w:val="A6A6A6"/>
                               <w:sz w:val="14"/>
                             </w:rPr>
-                            <w:t>Infoblox is the leader in modern, cloud-first networking and security services. Through extensive integrations, its solutions empower organizations to realize the full advantages of cloud networking today, while maximizing their existing infrastructure inv</w:t>
-                          </w:r>
-                          <w:r>
-                            <w:rPr>
-                              <w:color w:val="A6A6A6"/>
-                              <w:sz w:val="14"/>
-                            </w:rPr>
-                            <w:t>estments. Infoblox has over 12,000 customers, including 70 percent of the Fortune 500.</w:t>
+                            <w:t>Infoblox is the leader in modern, cloud-first networking and security services. Through extensive integrations, its solutions empower organizations to realize the full advantages of cloud networking today, while maximizing their existing infrastructure investments. Infoblox has over 12,000 customers, including 70 percent of the Fortune 500.</w:t>
                           </w:r>
                         </w:p>
                         <w:p>
@@ -5070,14 +5523,7 @@
                               <w:color w:val="A6A6A6"/>
                               <w:sz w:val="14"/>
                             </w:rPr>
-                            <w:t xml:space="preserve">© 2021 Infoblox, Inc. All rights reserved. Infoblox logo, and other marks appearing herein are property of </w:t>
-                          </w:r>
-                          <w:r>
-                            <w:rPr>
-                              <w:color w:val="A6A6A6"/>
-                              <w:sz w:val="14"/>
-                            </w:rPr>
-                            <w:t>Infoblox, Inc. All other marks are the property of their respective owner(s).</w:t>
+                            <w:t>© 2021 Infoblox, Inc. All rights reserved. Infoblox logo, and other marks appearing herein are property of Infoblox, Inc. All other marks are the property of their respective owner(s).</w:t>
                           </w:r>
                         </w:p>
                       </w:txbxContent>
@@ -6422,6 +6868,50 @@
       </w:tblCellMar>
     </w:tblPr>
   </w:style>
+  <w:style w:type="paragraph" w:styleId="Header">
+    <w:name w:val="header"/>
+    <w:basedOn w:val="Normal"/>
+    <w:link w:val="HeaderChar"/>
+    <w:uiPriority w:val="99"/>
+    <w:unhideWhenUsed/>
+    <w:rsid w:val="0095154C"/>
+    <w:pPr>
+      <w:tabs>
+        <w:tab w:val="center" w:pos="4513"/>
+        <w:tab w:val="right" w:pos="9026"/>
+      </w:tabs>
+      <w:spacing w:after="0" w:line="240" w:lineRule="auto"/>
+    </w:pPr>
+  </w:style>
+  <w:style w:type="character" w:customStyle="1" w:styleId="HeaderChar">
+    <w:name w:val="Header Char"/>
+    <w:basedOn w:val="DefaultParagraphFont"/>
+    <w:link w:val="Header"/>
+    <w:uiPriority w:val="99"/>
+    <w:rsid w:val="0095154C"/>
+  </w:style>
+  <w:style w:type="paragraph" w:styleId="Footer">
+    <w:name w:val="footer"/>
+    <w:basedOn w:val="Normal"/>
+    <w:link w:val="FooterChar"/>
+    <w:uiPriority w:val="99"/>
+    <w:unhideWhenUsed/>
+    <w:rsid w:val="0095154C"/>
+    <w:pPr>
+      <w:tabs>
+        <w:tab w:val="center" w:pos="4513"/>
+        <w:tab w:val="right" w:pos="9026"/>
+      </w:tabs>
+      <w:spacing w:after="0" w:line="240" w:lineRule="auto"/>
+    </w:pPr>
+  </w:style>
+  <w:style w:type="character" w:customStyle="1" w:styleId="FooterChar">
+    <w:name w:val="Footer Char"/>
+    <w:basedOn w:val="DefaultParagraphFont"/>
+    <w:link w:val="Footer"/>
+    <w:uiPriority w:val="99"/>
+    <w:rsid w:val="0095154C"/>
+  </w:style>
 </w:styles>
 </file>
 

</xml_diff>